<commit_message>
completed assignment 2 and EC3303 Tutorial 2
</commit_message>
<xml_diff>
--- a/Assignments/Assignment 2/Assignment 2.docx
+++ b/Assignments/Assignment 2/Assignment 2.docx
@@ -1,10 +1,10 @@
 
 <file path=word/document.xml><?xml version="1.0" encoding="utf-8"?>
-<w:document xmlns:wpc="http://schemas.microsoft.com/office/word/2010/wordprocessingCanvas" xmlns:cx="http://schemas.microsoft.com/office/drawing/2014/chartex" xmlns:mc="http://schemas.openxmlformats.org/markup-compatibility/2006" xmlns:o="urn:schemas-microsoft-com:office:office" xmlns:r="http://schemas.openxmlformats.org/officeDocument/2006/relationships" xmlns:m="http://schemas.openxmlformats.org/officeDocument/2006/math" xmlns:v="urn:schemas-microsoft-com:vml" xmlns:wp14="http://schemas.microsoft.com/office/word/2010/wordprocessingDrawing" xmlns:wp="http://schemas.openxmlformats.org/drawingml/2006/wordprocessingDrawing" xmlns:w10="urn:schemas-microsoft-com:office:word" xmlns:w="http://schemas.openxmlformats.org/wordprocessingml/2006/main" xmlns:w14="http://schemas.microsoft.com/office/word/2010/wordml" xmlns:w15="http://schemas.microsoft.com/office/word/2012/wordml" xmlns:w16se="http://schemas.microsoft.com/office/word/2015/wordml/symex" xmlns:wpg="http://schemas.microsoft.com/office/word/2010/wordprocessingGroup" xmlns:wpi="http://schemas.microsoft.com/office/word/2010/wordprocessingInk" xmlns:wne="http://schemas.microsoft.com/office/word/2006/wordml" xmlns:wps="http://schemas.microsoft.com/office/word/2010/wordprocessingShape" mc:Ignorable="w14 w15 w16se wp14">
+<w:document xmlns:wpc="http://schemas.microsoft.com/office/word/2010/wordprocessingCanvas" xmlns:cx="http://schemas.microsoft.com/office/drawing/2014/chartex" xmlns:cx1="http://schemas.microsoft.com/office/drawing/2015/9/8/chartex" xmlns:cx2="http://schemas.microsoft.com/office/drawing/2015/10/21/chartex" xmlns:cx3="http://schemas.microsoft.com/office/drawing/2016/5/9/chartex" xmlns:cx4="http://schemas.microsoft.com/office/drawing/2016/5/10/chartex" xmlns:cx5="http://schemas.microsoft.com/office/drawing/2016/5/11/chartex" xmlns:cx6="http://schemas.microsoft.com/office/drawing/2016/5/12/chartex" xmlns:cx7="http://schemas.microsoft.com/office/drawing/2016/5/13/chartex" xmlns:cx8="http://schemas.microsoft.com/office/drawing/2016/5/14/chartex" xmlns:mc="http://schemas.openxmlformats.org/markup-compatibility/2006" xmlns:aink="http://schemas.microsoft.com/office/drawing/2016/ink" xmlns:am3d="http://schemas.microsoft.com/office/drawing/2017/model3d" xmlns:o="urn:schemas-microsoft-com:office:office" xmlns:r="http://schemas.openxmlformats.org/officeDocument/2006/relationships" xmlns:m="http://schemas.openxmlformats.org/officeDocument/2006/math" xmlns:v="urn:schemas-microsoft-com:vml" xmlns:wp14="http://schemas.microsoft.com/office/word/2010/wordprocessingDrawing" xmlns:wp="http://schemas.openxmlformats.org/drawingml/2006/wordprocessingDrawing" xmlns:w10="urn:schemas-microsoft-com:office:word" xmlns:w="http://schemas.openxmlformats.org/wordprocessingml/2006/main" xmlns:w14="http://schemas.microsoft.com/office/word/2010/wordml" xmlns:w15="http://schemas.microsoft.com/office/word/2012/wordml" xmlns:w16cex="http://schemas.microsoft.com/office/word/2018/wordml/cex" xmlns:w16cid="http://schemas.microsoft.com/office/word/2016/wordml/cid" xmlns:w16="http://schemas.microsoft.com/office/word/2018/wordml" xmlns:w16sdtdh="http://schemas.microsoft.com/office/word/2020/wordml/sdtdatahash" xmlns:w16se="http://schemas.microsoft.com/office/word/2015/wordml/symex" xmlns:wpg="http://schemas.microsoft.com/office/word/2010/wordprocessingGroup" xmlns:wpi="http://schemas.microsoft.com/office/word/2010/wordprocessingInk" xmlns:wne="http://schemas.microsoft.com/office/word/2006/wordml" xmlns:wps="http://schemas.microsoft.com/office/word/2010/wordprocessingShape" mc:Ignorable="w14 w15 w16se w16cid w16 w16cex w16sdtdh wp14">
   <w:body>
     <w:p>
       <w:pPr>
-        <w:pStyle w:val="a4"/>
+        <w:pStyle w:val="Title"/>
         <w:rPr>
           <w:rFonts w:ascii="Times New Roman" w:hAnsi="Times New Roman" w:cs="Times New Roman"/>
         </w:rPr>
@@ -50,7 +50,7 @@
     </w:p>
     <w:p>
       <w:pPr>
-        <w:pStyle w:val="a3"/>
+        <w:pStyle w:val="BodyText"/>
         <w:rPr>
           <w:rFonts w:ascii="Times New Roman" w:hAnsi="Times New Roman" w:cs="Times New Roman"/>
         </w:rPr>
@@ -58,7 +58,7 @@
     </w:p>
     <w:p>
       <w:pPr>
-        <w:pStyle w:val="1"/>
+        <w:pStyle w:val="Heading1"/>
         <w:tabs>
           <w:tab w:val="left" w:pos="601"/>
           <w:tab w:val="left" w:pos="602"/>
@@ -73,7 +73,7 @@
     </w:p>
     <w:p>
       <w:pPr>
-        <w:pStyle w:val="1"/>
+        <w:pStyle w:val="Heading1"/>
         <w:tabs>
           <w:tab w:val="left" w:pos="601"/>
           <w:tab w:val="left" w:pos="602"/>
@@ -88,7 +88,7 @@
     </w:p>
     <w:p>
       <w:pPr>
-        <w:pStyle w:val="1"/>
+        <w:pStyle w:val="Heading1"/>
         <w:tabs>
           <w:tab w:val="left" w:pos="601"/>
           <w:tab w:val="left" w:pos="602"/>
@@ -138,7 +138,7 @@
     </w:p>
     <w:p>
       <w:pPr>
-        <w:pStyle w:val="1"/>
+        <w:pStyle w:val="Heading1"/>
         <w:tabs>
           <w:tab w:val="left" w:pos="601"/>
           <w:tab w:val="left" w:pos="602"/>
@@ -178,20 +178,20 @@
               <w:widowControl w:val="0"/>
               <w:jc w:val="center"/>
               <w:rPr>
-                <w:rFonts w:ascii="Times New Roman" w:eastAsia="맑은 고딕" w:hAnsi="Times New Roman"/>
+                <w:rFonts w:ascii="Times New Roman" w:eastAsia="Malgun Gothic" w:hAnsi="Times New Roman"/>
                 <w:color w:val="000000" w:themeColor="text1"/>
               </w:rPr>
             </w:pPr>
             <w:r>
               <w:rPr>
-                <w:rFonts w:ascii="Times New Roman" w:eastAsia="맑은 고딕" w:hAnsi="Times New Roman"/>
+                <w:rFonts w:ascii="Times New Roman" w:eastAsia="Malgun Gothic" w:hAnsi="Times New Roman"/>
                 <w:color w:val="000000" w:themeColor="text1"/>
               </w:rPr>
               <w:t>Impact of AI robot</w:t>
             </w:r>
             <w:r>
               <w:rPr>
-                <w:rFonts w:ascii="Times New Roman" w:eastAsia="맑은 고딕" w:hAnsi="Times New Roman"/>
+                <w:rFonts w:ascii="Times New Roman" w:eastAsia="Malgun Gothic" w:hAnsi="Times New Roman"/>
                 <w:color w:val="000000" w:themeColor="text1"/>
               </w:rPr>
               <w:t xml:space="preserve"> in the shopping mall</w:t>
@@ -212,14 +212,14 @@
             <w:pPr>
               <w:widowControl w:val="0"/>
               <w:rPr>
-                <w:rFonts w:ascii="Times New Roman" w:eastAsia="맑은 고딕" w:hAnsi="Times New Roman"/>
+                <w:rFonts w:ascii="Times New Roman" w:eastAsia="Malgun Gothic" w:hAnsi="Times New Roman"/>
                 <w:color w:val="000000" w:themeColor="text1"/>
                 <w:sz w:val="20"/>
               </w:rPr>
             </w:pPr>
             <w:r>
               <w:rPr>
-                <w:rFonts w:ascii="Times New Roman" w:eastAsia="맑은 고딕" w:hAnsi="Times New Roman"/>
+                <w:rFonts w:ascii="Times New Roman" w:eastAsia="Malgun Gothic" w:hAnsi="Times New Roman"/>
                 <w:color w:val="000000" w:themeColor="text1"/>
                 <w:sz w:val="20"/>
               </w:rPr>
@@ -237,7 +237,7 @@
               <w:widowControl w:val="0"/>
               <w:jc w:val="center"/>
               <w:rPr>
-                <w:rFonts w:ascii="Times New Roman" w:eastAsia="맑은 고딕" w:hAnsi="Times New Roman"/>
+                <w:rFonts w:ascii="Times New Roman" w:eastAsia="Malgun Gothic" w:hAnsi="Times New Roman"/>
                 <w:b/>
                 <w:color w:val="000000" w:themeColor="text1"/>
                 <w:sz w:val="20"/>
@@ -245,7 +245,7 @@
             </w:pPr>
             <w:r>
               <w:rPr>
-                <w:rFonts w:ascii="Times New Roman" w:eastAsia="맑은 고딕" w:hAnsi="Times New Roman"/>
+                <w:rFonts w:ascii="Times New Roman" w:eastAsia="Malgun Gothic" w:hAnsi="Times New Roman"/>
                 <w:b/>
                 <w:color w:val="000000" w:themeColor="text1"/>
                 <w:sz w:val="20"/>
@@ -254,7 +254,7 @@
             </w:r>
             <w:r>
               <w:rPr>
-                <w:rFonts w:ascii="Times New Roman" w:eastAsia="맑은 고딕" w:hAnsi="Times New Roman"/>
+                <w:rFonts w:ascii="Times New Roman" w:eastAsia="Malgun Gothic" w:hAnsi="Times New Roman"/>
                 <w:b/>
                 <w:color w:val="000000" w:themeColor="text1"/>
                 <w:sz w:val="20"/>
@@ -277,7 +277,7 @@
             <w:pPr>
               <w:widowControl w:val="0"/>
               <w:rPr>
-                <w:rFonts w:ascii="Times New Roman" w:eastAsia="맑은 고딕" w:hAnsi="Times New Roman"/>
+                <w:rFonts w:ascii="Times New Roman" w:eastAsia="Malgun Gothic" w:hAnsi="Times New Roman"/>
                 <w:color w:val="000000" w:themeColor="text1"/>
                 <w:sz w:val="20"/>
               </w:rPr>
@@ -294,7 +294,7 @@
               <w:widowControl w:val="0"/>
               <w:jc w:val="center"/>
               <w:rPr>
-                <w:rFonts w:ascii="Times New Roman" w:eastAsia="맑은 고딕" w:hAnsi="Times New Roman"/>
+                <w:rFonts w:ascii="Times New Roman" w:eastAsia="Malgun Gothic" w:hAnsi="Times New Roman"/>
                 <w:b/>
                 <w:color w:val="000000" w:themeColor="text1"/>
                 <w:sz w:val="20"/>
@@ -302,7 +302,7 @@
             </w:pPr>
             <w:r>
               <w:rPr>
-                <w:rFonts w:ascii="Times New Roman" w:eastAsia="맑은 고딕" w:hAnsi="Times New Roman"/>
+                <w:rFonts w:ascii="Times New Roman" w:eastAsia="Malgun Gothic" w:hAnsi="Times New Roman"/>
                 <w:b/>
                 <w:color w:val="000000" w:themeColor="text1"/>
                 <w:sz w:val="20"/>
@@ -326,7 +326,7 @@
             <w:pPr>
               <w:widowControl w:val="0"/>
               <w:rPr>
-                <w:rFonts w:ascii="Times New Roman" w:eastAsia="맑은 고딕" w:hAnsi="Times New Roman"/>
+                <w:rFonts w:ascii="Times New Roman" w:eastAsia="Malgun Gothic" w:hAnsi="Times New Roman"/>
                 <w:color w:val="000000" w:themeColor="text1"/>
                 <w:sz w:val="20"/>
               </w:rPr>
@@ -336,14 +336,14 @@
             <w:pPr>
               <w:widowControl w:val="0"/>
               <w:rPr>
-                <w:rFonts w:ascii="Times New Roman" w:eastAsia="맑은 고딕" w:hAnsi="Times New Roman"/>
+                <w:rFonts w:ascii="Times New Roman" w:eastAsia="Malgun Gothic" w:hAnsi="Times New Roman"/>
                 <w:color w:val="000000" w:themeColor="text1"/>
                 <w:sz w:val="20"/>
               </w:rPr>
             </w:pPr>
             <w:r>
               <w:rPr>
-                <w:rFonts w:ascii="Times New Roman" w:eastAsia="맑은 고딕" w:hAnsi="Times New Roman"/>
+                <w:rFonts w:ascii="Times New Roman" w:eastAsia="Malgun Gothic" w:hAnsi="Times New Roman"/>
                 <w:color w:val="000000" w:themeColor="text1"/>
                 <w:sz w:val="20"/>
               </w:rPr>
@@ -354,14 +354,14 @@
             <w:pPr>
               <w:widowControl w:val="0"/>
               <w:rPr>
-                <w:rFonts w:ascii="Times New Roman" w:eastAsia="맑은 고딕" w:hAnsi="Times New Roman"/>
+                <w:rFonts w:ascii="Times New Roman" w:eastAsia="Malgun Gothic" w:hAnsi="Times New Roman"/>
                 <w:color w:val="000000" w:themeColor="text1"/>
                 <w:sz w:val="20"/>
               </w:rPr>
             </w:pPr>
             <w:r>
               <w:rPr>
-                <w:rFonts w:ascii="Times New Roman" w:eastAsia="맑은 고딕" w:hAnsi="Times New Roman"/>
+                <w:rFonts w:ascii="Times New Roman" w:eastAsia="Malgun Gothic" w:hAnsi="Times New Roman"/>
                 <w:color w:val="000000" w:themeColor="text1"/>
                 <w:sz w:val="20"/>
               </w:rPr>
@@ -369,7 +369,7 @@
             </w:r>
             <w:r>
               <w:rPr>
-                <w:rFonts w:ascii="Times New Roman" w:eastAsia="맑은 고딕" w:hAnsi="Times New Roman"/>
+                <w:rFonts w:ascii="Times New Roman" w:eastAsia="Malgun Gothic" w:hAnsi="Times New Roman"/>
                 <w:color w:val="000000" w:themeColor="text1"/>
                 <w:sz w:val="20"/>
               </w:rPr>
@@ -377,7 +377,7 @@
             </w:r>
             <w:r>
               <w:rPr>
-                <w:rFonts w:ascii="Times New Roman" w:eastAsia="맑은 고딕" w:hAnsi="Times New Roman"/>
+                <w:rFonts w:ascii="Times New Roman" w:eastAsia="Malgun Gothic" w:hAnsi="Times New Roman"/>
                 <w:color w:val="000000" w:themeColor="text1"/>
                 <w:sz w:val="20"/>
               </w:rPr>
@@ -392,7 +392,7 @@
           </w:tcPr>
           <w:p>
             <w:pPr>
-              <w:pStyle w:val="a9"/>
+              <w:pStyle w:val="NoSpacing"/>
               <w:jc w:val="center"/>
               <w:rPr>
                 <w:rFonts w:cs="Times New Roman"/>
@@ -415,7 +415,7 @@
           </w:p>
           <w:p>
             <w:pPr>
-              <w:pStyle w:val="a9"/>
+              <w:pStyle w:val="NoSpacing"/>
               <w:jc w:val="center"/>
               <w:rPr>
                 <w:rFonts w:cs="Times New Roman"/>
@@ -445,14 +445,14 @@
             <w:pPr>
               <w:widowControl w:val="0"/>
               <w:rPr>
-                <w:rFonts w:ascii="Times New Roman" w:eastAsia="맑은 고딕" w:hAnsi="Times New Roman"/>
+                <w:rFonts w:ascii="Times New Roman" w:eastAsia="Malgun Gothic" w:hAnsi="Times New Roman"/>
                 <w:color w:val="000000" w:themeColor="text1"/>
                 <w:sz w:val="20"/>
               </w:rPr>
             </w:pPr>
             <w:r>
               <w:rPr>
-                <w:rFonts w:ascii="Times New Roman" w:eastAsia="맑은 고딕" w:hAnsi="Times New Roman"/>
+                <w:rFonts w:ascii="Times New Roman" w:eastAsia="Malgun Gothic" w:hAnsi="Times New Roman"/>
                 <w:color w:val="000000" w:themeColor="text1"/>
                 <w:sz w:val="20"/>
               </w:rPr>
@@ -469,7 +469,7 @@
             <w:pPr>
               <w:jc w:val="center"/>
               <w:rPr>
-                <w:rFonts w:ascii="Times New Roman" w:eastAsia="맑은 고딕" w:hAnsi="Times New Roman"/>
+                <w:rFonts w:ascii="Times New Roman" w:eastAsia="Malgun Gothic" w:hAnsi="Times New Roman"/>
                 <w:color w:val="000000" w:themeColor="text1"/>
                 <w:sz w:val="20"/>
               </w:rPr>
@@ -499,7 +499,7 @@
             <w:pPr>
               <w:widowControl w:val="0"/>
               <w:rPr>
-                <w:rFonts w:ascii="Times New Roman" w:eastAsia="맑은 고딕" w:hAnsi="Times New Roman"/>
+                <w:rFonts w:ascii="Times New Roman" w:eastAsia="Malgun Gothic" w:hAnsi="Times New Roman"/>
                 <w:color w:val="000000" w:themeColor="text1"/>
                 <w:sz w:val="20"/>
                 <w:lang w:eastAsia="ko-KR"/>
@@ -507,7 +507,7 @@
             </w:pPr>
             <w:r>
               <w:rPr>
-                <w:rFonts w:ascii="Times New Roman" w:eastAsia="맑은 고딕" w:hAnsi="Times New Roman"/>
+                <w:rFonts w:ascii="Times New Roman" w:eastAsia="Malgun Gothic" w:hAnsi="Times New Roman"/>
                 <w:color w:val="000000" w:themeColor="text1"/>
                 <w:sz w:val="20"/>
                 <w:lang w:eastAsia="ko-KR"/>
@@ -516,7 +516,7 @@
             </w:r>
             <w:r>
               <w:rPr>
-                <w:rFonts w:ascii="Times New Roman" w:eastAsia="맑은 고딕" w:hAnsi="Times New Roman"/>
+                <w:rFonts w:ascii="Times New Roman" w:eastAsia="Malgun Gothic" w:hAnsi="Times New Roman"/>
                 <w:color w:val="000000" w:themeColor="text1"/>
                 <w:sz w:val="20"/>
                 <w:lang w:eastAsia="ko-KR"/>
@@ -525,7 +525,7 @@
             </w:r>
             <w:r>
               <w:rPr>
-                <w:rFonts w:ascii="Times New Roman" w:eastAsia="맑은 고딕" w:hAnsi="Times New Roman"/>
+                <w:rFonts w:ascii="Times New Roman" w:eastAsia="Malgun Gothic" w:hAnsi="Times New Roman"/>
                 <w:color w:val="000000" w:themeColor="text1"/>
                 <w:sz w:val="20"/>
                 <w:lang w:eastAsia="ko-KR"/>
@@ -534,7 +534,7 @@
             </w:r>
             <w:r>
               <w:rPr>
-                <w:rFonts w:ascii="Times New Roman" w:eastAsia="맑은 고딕" w:hAnsi="Times New Roman"/>
+                <w:rFonts w:ascii="Times New Roman" w:eastAsia="Malgun Gothic" w:hAnsi="Times New Roman"/>
                 <w:color w:val="000000" w:themeColor="text1"/>
                 <w:sz w:val="20"/>
                 <w:lang w:eastAsia="ko-KR"/>
@@ -543,7 +543,7 @@
             </w:r>
             <w:r>
               <w:rPr>
-                <w:rFonts w:ascii="Times New Roman" w:eastAsia="맑은 고딕" w:hAnsi="Times New Roman"/>
+                <w:rFonts w:ascii="Times New Roman" w:eastAsia="Malgun Gothic" w:hAnsi="Times New Roman"/>
                 <w:color w:val="000000" w:themeColor="text1"/>
                 <w:sz w:val="20"/>
                 <w:lang w:eastAsia="ko-KR"/>
@@ -556,7 +556,7 @@
     </w:tbl>
     <w:p>
       <w:pPr>
-        <w:pStyle w:val="1"/>
+        <w:pStyle w:val="Heading1"/>
         <w:tabs>
           <w:tab w:val="left" w:pos="601"/>
           <w:tab w:val="left" w:pos="602"/>
@@ -572,7 +572,7 @@
     </w:p>
     <w:p>
       <w:pPr>
-        <w:pStyle w:val="1"/>
+        <w:pStyle w:val="Heading1"/>
         <w:tabs>
           <w:tab w:val="left" w:pos="601"/>
           <w:tab w:val="left" w:pos="602"/>
@@ -588,7 +588,7 @@
     </w:p>
     <w:p>
       <w:pPr>
-        <w:pStyle w:val="1"/>
+        <w:pStyle w:val="Heading1"/>
         <w:tabs>
           <w:tab w:val="left" w:pos="601"/>
           <w:tab w:val="left" w:pos="602"/>
@@ -822,7 +822,29 @@
           <w:szCs w:val="24"/>
           <w:lang w:eastAsia="ko-KR"/>
         </w:rPr>
-        <w:t xml:space="preserve"> in Singapore. Specifically, they collect s</w:t>
+        <w:t xml:space="preserve"> in </w:t>
+      </w:r>
+      <w:r>
+        <w:rPr>
+          <w:rFonts w:ascii="Times New Roman" w:eastAsiaTheme="minorEastAsia" w:hAnsi="Times New Roman" w:cs="Times New Roman"/>
+          <w:b w:val="0"/>
+          <w:bCs w:val="0"/>
+          <w:sz w:val="24"/>
+          <w:szCs w:val="24"/>
+          <w:lang w:eastAsia="ko-KR"/>
+        </w:rPr>
+        <w:t>India</w:t>
+      </w:r>
+      <w:r>
+        <w:rPr>
+          <w:rFonts w:ascii="Times New Roman" w:eastAsiaTheme="minorEastAsia" w:hAnsi="Times New Roman" w:cs="Times New Roman"/>
+          <w:b w:val="0"/>
+          <w:bCs w:val="0"/>
+          <w:sz w:val="24"/>
+          <w:szCs w:val="24"/>
+          <w:lang w:eastAsia="ko-KR"/>
+        </w:rPr>
+        <w:t>. Specifically, they collect s</w:t>
       </w:r>
       <w:r>
         <w:rPr>
@@ -915,7 +937,7 @@
     </w:p>
     <w:p>
       <w:pPr>
-        <w:pStyle w:val="1"/>
+        <w:pStyle w:val="Heading1"/>
         <w:tabs>
           <w:tab w:val="left" w:pos="601"/>
           <w:tab w:val="left" w:pos="602"/>
@@ -933,7 +955,7 @@
     </w:p>
     <w:p>
       <w:pPr>
-        <w:pStyle w:val="1"/>
+        <w:pStyle w:val="Heading1"/>
         <w:numPr>
           <w:ilvl w:val="0"/>
           <w:numId w:val="4"/>
@@ -976,7 +998,7 @@
     </w:p>
     <w:p>
       <w:pPr>
-        <w:pStyle w:val="1"/>
+        <w:pStyle w:val="Heading1"/>
         <w:numPr>
           <w:ilvl w:val="0"/>
           <w:numId w:val="4"/>
@@ -1008,7 +1030,7 @@
     </w:p>
     <w:p>
       <w:pPr>
-        <w:pStyle w:val="1"/>
+        <w:pStyle w:val="Heading1"/>
         <w:tabs>
           <w:tab w:val="left" w:pos="601"/>
           <w:tab w:val="left" w:pos="602"/>
@@ -1037,7 +1059,7 @@
     </w:p>
     <w:p>
       <w:pPr>
-        <w:pStyle w:val="1"/>
+        <w:pStyle w:val="Heading1"/>
         <w:tabs>
           <w:tab w:val="left" w:pos="601"/>
           <w:tab w:val="left" w:pos="602"/>
@@ -1055,7 +1077,7 @@
     </w:p>
     <w:p>
       <w:pPr>
-        <w:pStyle w:val="1"/>
+        <w:pStyle w:val="Heading1"/>
         <w:tabs>
           <w:tab w:val="left" w:pos="601"/>
           <w:tab w:val="left" w:pos="602"/>
@@ -1071,7 +1093,7 @@
     </w:p>
     <w:p>
       <w:pPr>
-        <w:pStyle w:val="1"/>
+        <w:pStyle w:val="Heading1"/>
         <w:tabs>
           <w:tab w:val="left" w:pos="601"/>
           <w:tab w:val="left" w:pos="602"/>
@@ -1111,7 +1133,7 @@
     </w:p>
     <w:p>
       <w:pPr>
-        <w:pStyle w:val="1"/>
+        <w:pStyle w:val="Heading1"/>
         <w:tabs>
           <w:tab w:val="left" w:pos="601"/>
           <w:tab w:val="left" w:pos="602"/>
@@ -1125,7 +1147,7 @@
     </w:p>
     <w:p>
       <w:pPr>
-        <w:pStyle w:val="1"/>
+        <w:pStyle w:val="Heading1"/>
         <w:tabs>
           <w:tab w:val="left" w:pos="601"/>
           <w:tab w:val="left" w:pos="602"/>
@@ -1172,7 +1194,31 @@
           <w:szCs w:val="24"/>
           <w:lang w:eastAsia="ko-KR"/>
         </w:rPr>
-        <w:t>; however, others argue that there is a relationship. Structure the hypothesis and make a statistical decision regarding these two arguments. When making a decision, consider the p-value for the statistical significance of the coefficient. Can we say tha</w:t>
+        <w:t xml:space="preserve">; however, others argue that there is a relationship. Structure the hypothesis and make a statistical decision regarding these two arguments. When </w:t>
+      </w:r>
+      <w:proofErr w:type="gramStart"/>
+      <w:r>
+        <w:rPr>
+          <w:rFonts w:ascii="Times New Roman" w:eastAsiaTheme="minorEastAsia" w:hAnsi="Times New Roman" w:cs="Times New Roman"/>
+          <w:b w:val="0"/>
+          <w:bCs w:val="0"/>
+          <w:sz w:val="24"/>
+          <w:szCs w:val="24"/>
+          <w:lang w:eastAsia="ko-KR"/>
+        </w:rPr>
+        <w:t>making a decision</w:t>
+      </w:r>
+      <w:proofErr w:type="gramEnd"/>
+      <w:r>
+        <w:rPr>
+          <w:rFonts w:ascii="Times New Roman" w:eastAsiaTheme="minorEastAsia" w:hAnsi="Times New Roman" w:cs="Times New Roman"/>
+          <w:b w:val="0"/>
+          <w:bCs w:val="0"/>
+          <w:sz w:val="24"/>
+          <w:szCs w:val="24"/>
+          <w:lang w:eastAsia="ko-KR"/>
+        </w:rPr>
+        <w:t>, consider the p-value for the statistical significance of the coefficient. Can we say tha</w:t>
       </w:r>
       <w:r>
         <w:rPr>
@@ -1232,7 +1278,7 @@
     </w:p>
     <w:p>
       <w:pPr>
-        <w:pStyle w:val="1"/>
+        <w:pStyle w:val="Heading1"/>
         <w:tabs>
           <w:tab w:val="left" w:pos="601"/>
           <w:tab w:val="left" w:pos="602"/>
@@ -1248,7 +1294,7 @@
     </w:p>
     <w:p>
       <w:pPr>
-        <w:pStyle w:val="1"/>
+        <w:pStyle w:val="Heading1"/>
         <w:tabs>
           <w:tab w:val="left" w:pos="601"/>
           <w:tab w:val="left" w:pos="602"/>
@@ -1311,12 +1357,32 @@
           <w:sz w:val="24"/>
           <w:szCs w:val="24"/>
         </w:rPr>
-        <w:t xml:space="preserve"> [MoneyBall]</w:t>
+        <w:t xml:space="preserve"> [</w:t>
+      </w:r>
+      <w:proofErr w:type="spellStart"/>
+      <w:r>
+        <w:rPr>
+          <w:rFonts w:ascii="Times New Roman" w:hAnsi="Times New Roman" w:cs="Times New Roman"/>
+          <w:w w:val="120"/>
+          <w:sz w:val="24"/>
+          <w:szCs w:val="24"/>
+        </w:rPr>
+        <w:t>MoneyBall</w:t>
+      </w:r>
+      <w:proofErr w:type="spellEnd"/>
+      <w:r>
+        <w:rPr>
+          <w:rFonts w:ascii="Times New Roman" w:hAnsi="Times New Roman" w:cs="Times New Roman"/>
+          <w:w w:val="120"/>
+          <w:sz w:val="24"/>
+          <w:szCs w:val="24"/>
+        </w:rPr>
+        <w:t>]</w:t>
       </w:r>
     </w:p>
     <w:p>
       <w:pPr>
-        <w:pStyle w:val="1"/>
+        <w:pStyle w:val="Heading1"/>
         <w:tabs>
           <w:tab w:val="left" w:pos="601"/>
           <w:tab w:val="left" w:pos="602"/>
@@ -1330,7 +1396,7 @@
     </w:p>
     <w:p>
       <w:pPr>
-        <w:pStyle w:val="1"/>
+        <w:pStyle w:val="Heading1"/>
         <w:tabs>
           <w:tab w:val="left" w:pos="601"/>
           <w:tab w:val="left" w:pos="602"/>
@@ -1421,29 +1487,7 @@
           <w:szCs w:val="24"/>
           <w:lang w:eastAsia="ko-KR"/>
         </w:rPr>
-        <w:t xml:space="preserve">to maximize the </w:t>
-      </w:r>
-      <w:r>
-        <w:rPr>
-          <w:rFonts w:ascii="Times New Roman" w:eastAsiaTheme="minorEastAsia" w:hAnsi="Times New Roman" w:cs="Times New Roman"/>
-          <w:b w:val="0"/>
-          <w:bCs w:val="0"/>
-          <w:sz w:val="24"/>
-          <w:szCs w:val="24"/>
-          <w:lang w:eastAsia="ko-KR"/>
-        </w:rPr>
-        <w:t>number of winning</w:t>
-      </w:r>
-      <w:r>
-        <w:rPr>
-          <w:rFonts w:ascii="Times New Roman" w:eastAsiaTheme="minorEastAsia" w:hAnsi="Times New Roman" w:cs="Times New Roman"/>
-          <w:b w:val="0"/>
-          <w:bCs w:val="0"/>
-          <w:sz w:val="24"/>
-          <w:szCs w:val="24"/>
-          <w:lang w:eastAsia="ko-KR"/>
-        </w:rPr>
-        <w:t xml:space="preserve">s. </w:t>
+        <w:t xml:space="preserve">to maximize the number of winnings. </w:t>
       </w:r>
       <w:r>
         <w:rPr>
@@ -1707,10 +1751,32 @@
           <w:szCs w:val="24"/>
           <w:lang w:eastAsia="ko-KR"/>
         </w:rPr>
-        <w:t xml:space="preserve">Or Why not? </w:t>
-      </w:r>
-      <w:bookmarkStart w:id="0" w:name="_GoBack"/>
-      <w:bookmarkEnd w:id="0"/>
+        <w:t xml:space="preserve">Or </w:t>
+      </w:r>
+      <w:proofErr w:type="gramStart"/>
+      <w:r>
+        <w:rPr>
+          <w:rFonts w:ascii="Times New Roman" w:eastAsiaTheme="minorEastAsia" w:hAnsi="Times New Roman" w:cs="Times New Roman"/>
+          <w:b w:val="0"/>
+          <w:bCs w:val="0"/>
+          <w:sz w:val="24"/>
+          <w:szCs w:val="24"/>
+          <w:lang w:eastAsia="ko-KR"/>
+        </w:rPr>
+        <w:t>Why</w:t>
+      </w:r>
+      <w:proofErr w:type="gramEnd"/>
+      <w:r>
+        <w:rPr>
+          <w:rFonts w:ascii="Times New Roman" w:eastAsiaTheme="minorEastAsia" w:hAnsi="Times New Roman" w:cs="Times New Roman"/>
+          <w:b w:val="0"/>
+          <w:bCs w:val="0"/>
+          <w:sz w:val="24"/>
+          <w:szCs w:val="24"/>
+          <w:lang w:eastAsia="ko-KR"/>
+        </w:rPr>
+        <w:t xml:space="preserve"> not? </w:t>
+      </w:r>
     </w:p>
     <w:sectPr>
       <w:pgSz w:w="12240" w:h="15840"/>
@@ -1723,7 +1789,7 @@
 </file>
 
 <file path=word/endnotes.xml><?xml version="1.0" encoding="utf-8"?>
-<w:endnotes xmlns:wpc="http://schemas.microsoft.com/office/word/2010/wordprocessingCanvas" xmlns:cx="http://schemas.microsoft.com/office/drawing/2014/chartex" xmlns:mc="http://schemas.openxmlformats.org/markup-compatibility/2006" xmlns:o="urn:schemas-microsoft-com:office:office" xmlns:r="http://schemas.openxmlformats.org/officeDocument/2006/relationships" xmlns:m="http://schemas.openxmlformats.org/officeDocument/2006/math" xmlns:v="urn:schemas-microsoft-com:vml" xmlns:wp14="http://schemas.microsoft.com/office/word/2010/wordprocessingDrawing" xmlns:wp="http://schemas.openxmlformats.org/drawingml/2006/wordprocessingDrawing" xmlns:w10="urn:schemas-microsoft-com:office:word" xmlns:w="http://schemas.openxmlformats.org/wordprocessingml/2006/main" xmlns:w14="http://schemas.microsoft.com/office/word/2010/wordml" xmlns:w15="http://schemas.microsoft.com/office/word/2012/wordml" xmlns:w16se="http://schemas.microsoft.com/office/word/2015/wordml/symex" xmlns:wpg="http://schemas.microsoft.com/office/word/2010/wordprocessingGroup" xmlns:wpi="http://schemas.microsoft.com/office/word/2010/wordprocessingInk" xmlns:wne="http://schemas.microsoft.com/office/word/2006/wordml" xmlns:wps="http://schemas.microsoft.com/office/word/2010/wordprocessingShape" mc:Ignorable="w14 w15 w16se wp14">
+<w:endnotes xmlns:wpc="http://schemas.microsoft.com/office/word/2010/wordprocessingCanvas" xmlns:cx="http://schemas.microsoft.com/office/drawing/2014/chartex" xmlns:cx1="http://schemas.microsoft.com/office/drawing/2015/9/8/chartex" xmlns:cx2="http://schemas.microsoft.com/office/drawing/2015/10/21/chartex" xmlns:cx3="http://schemas.microsoft.com/office/drawing/2016/5/9/chartex" xmlns:cx4="http://schemas.microsoft.com/office/drawing/2016/5/10/chartex" xmlns:cx5="http://schemas.microsoft.com/office/drawing/2016/5/11/chartex" xmlns:cx6="http://schemas.microsoft.com/office/drawing/2016/5/12/chartex" xmlns:cx7="http://schemas.microsoft.com/office/drawing/2016/5/13/chartex" xmlns:cx8="http://schemas.microsoft.com/office/drawing/2016/5/14/chartex" xmlns:mc="http://schemas.openxmlformats.org/markup-compatibility/2006" xmlns:aink="http://schemas.microsoft.com/office/drawing/2016/ink" xmlns:am3d="http://schemas.microsoft.com/office/drawing/2017/model3d" xmlns:o="urn:schemas-microsoft-com:office:office" xmlns:r="http://schemas.openxmlformats.org/officeDocument/2006/relationships" xmlns:m="http://schemas.openxmlformats.org/officeDocument/2006/math" xmlns:v="urn:schemas-microsoft-com:vml" xmlns:wp14="http://schemas.microsoft.com/office/word/2010/wordprocessingDrawing" xmlns:wp="http://schemas.openxmlformats.org/drawingml/2006/wordprocessingDrawing" xmlns:w10="urn:schemas-microsoft-com:office:word" xmlns:w="http://schemas.openxmlformats.org/wordprocessingml/2006/main" xmlns:w14="http://schemas.microsoft.com/office/word/2010/wordml" xmlns:w15="http://schemas.microsoft.com/office/word/2012/wordml" xmlns:w16cex="http://schemas.microsoft.com/office/word/2018/wordml/cex" xmlns:w16cid="http://schemas.microsoft.com/office/word/2016/wordml/cid" xmlns:w16="http://schemas.microsoft.com/office/word/2018/wordml" xmlns:w16sdtdh="http://schemas.microsoft.com/office/word/2020/wordml/sdtdatahash" xmlns:w16se="http://schemas.microsoft.com/office/word/2015/wordml/symex" xmlns:wpg="http://schemas.microsoft.com/office/word/2010/wordprocessingGroup" xmlns:wpi="http://schemas.microsoft.com/office/word/2010/wordprocessingInk" xmlns:wne="http://schemas.microsoft.com/office/word/2006/wordml" xmlns:wps="http://schemas.microsoft.com/office/word/2010/wordprocessingShape" mc:Ignorable="w14 w15 w16se w16cid w16 w16cex w16sdtdh wp14">
   <w:endnote w:type="separator" w:id="-1">
     <w:p>
       <w:pPr>
@@ -1748,7 +1814,7 @@
 </file>
 
 <file path=word/footnotes.xml><?xml version="1.0" encoding="utf-8"?>
-<w:footnotes xmlns:wpc="http://schemas.microsoft.com/office/word/2010/wordprocessingCanvas" xmlns:cx="http://schemas.microsoft.com/office/drawing/2014/chartex" xmlns:mc="http://schemas.openxmlformats.org/markup-compatibility/2006" xmlns:o="urn:schemas-microsoft-com:office:office" xmlns:r="http://schemas.openxmlformats.org/officeDocument/2006/relationships" xmlns:m="http://schemas.openxmlformats.org/officeDocument/2006/math" xmlns:v="urn:schemas-microsoft-com:vml" xmlns:wp14="http://schemas.microsoft.com/office/word/2010/wordprocessingDrawing" xmlns:wp="http://schemas.openxmlformats.org/drawingml/2006/wordprocessingDrawing" xmlns:w10="urn:schemas-microsoft-com:office:word" xmlns:w="http://schemas.openxmlformats.org/wordprocessingml/2006/main" xmlns:w14="http://schemas.microsoft.com/office/word/2010/wordml" xmlns:w15="http://schemas.microsoft.com/office/word/2012/wordml" xmlns:w16se="http://schemas.microsoft.com/office/word/2015/wordml/symex" xmlns:wpg="http://schemas.microsoft.com/office/word/2010/wordprocessingGroup" xmlns:wpi="http://schemas.microsoft.com/office/word/2010/wordprocessingInk" xmlns:wne="http://schemas.microsoft.com/office/word/2006/wordml" xmlns:wps="http://schemas.microsoft.com/office/word/2010/wordprocessingShape" mc:Ignorable="w14 w15 w16se wp14">
+<w:footnotes xmlns:wpc="http://schemas.microsoft.com/office/word/2010/wordprocessingCanvas" xmlns:cx="http://schemas.microsoft.com/office/drawing/2014/chartex" xmlns:cx1="http://schemas.microsoft.com/office/drawing/2015/9/8/chartex" xmlns:cx2="http://schemas.microsoft.com/office/drawing/2015/10/21/chartex" xmlns:cx3="http://schemas.microsoft.com/office/drawing/2016/5/9/chartex" xmlns:cx4="http://schemas.microsoft.com/office/drawing/2016/5/10/chartex" xmlns:cx5="http://schemas.microsoft.com/office/drawing/2016/5/11/chartex" xmlns:cx6="http://schemas.microsoft.com/office/drawing/2016/5/12/chartex" xmlns:cx7="http://schemas.microsoft.com/office/drawing/2016/5/13/chartex" xmlns:cx8="http://schemas.microsoft.com/office/drawing/2016/5/14/chartex" xmlns:mc="http://schemas.openxmlformats.org/markup-compatibility/2006" xmlns:aink="http://schemas.microsoft.com/office/drawing/2016/ink" xmlns:am3d="http://schemas.microsoft.com/office/drawing/2017/model3d" xmlns:o="urn:schemas-microsoft-com:office:office" xmlns:r="http://schemas.openxmlformats.org/officeDocument/2006/relationships" xmlns:m="http://schemas.openxmlformats.org/officeDocument/2006/math" xmlns:v="urn:schemas-microsoft-com:vml" xmlns:wp14="http://schemas.microsoft.com/office/word/2010/wordprocessingDrawing" xmlns:wp="http://schemas.openxmlformats.org/drawingml/2006/wordprocessingDrawing" xmlns:w10="urn:schemas-microsoft-com:office:word" xmlns:w="http://schemas.openxmlformats.org/wordprocessingml/2006/main" xmlns:w14="http://schemas.microsoft.com/office/word/2010/wordml" xmlns:w15="http://schemas.microsoft.com/office/word/2012/wordml" xmlns:w16cex="http://schemas.microsoft.com/office/word/2018/wordml/cex" xmlns:w16cid="http://schemas.microsoft.com/office/word/2016/wordml/cid" xmlns:w16="http://schemas.microsoft.com/office/word/2018/wordml" xmlns:w16sdtdh="http://schemas.microsoft.com/office/word/2020/wordml/sdtdatahash" xmlns:w16se="http://schemas.microsoft.com/office/word/2015/wordml/symex" xmlns:wpg="http://schemas.microsoft.com/office/word/2010/wordprocessingGroup" xmlns:wpi="http://schemas.microsoft.com/office/word/2010/wordprocessingInk" xmlns:wne="http://schemas.microsoft.com/office/word/2006/wordml" xmlns:wps="http://schemas.microsoft.com/office/word/2010/wordprocessingShape" mc:Ignorable="w14 w15 w16se w16cid w16 w16cex w16sdtdh wp14">
   <w:footnote w:type="separator" w:id="-1">
     <w:p>
       <w:pPr>
@@ -1773,7 +1839,7 @@
 </file>
 
 <file path=word/numbering.xml><?xml version="1.0" encoding="utf-8"?>
-<w:numbering xmlns:wpc="http://schemas.microsoft.com/office/word/2010/wordprocessingCanvas" xmlns:cx="http://schemas.microsoft.com/office/drawing/2014/chartex" xmlns:mc="http://schemas.openxmlformats.org/markup-compatibility/2006" xmlns:o="urn:schemas-microsoft-com:office:office" xmlns:r="http://schemas.openxmlformats.org/officeDocument/2006/relationships" xmlns:m="http://schemas.openxmlformats.org/officeDocument/2006/math" xmlns:v="urn:schemas-microsoft-com:vml" xmlns:wp14="http://schemas.microsoft.com/office/word/2010/wordprocessingDrawing" xmlns:wp="http://schemas.openxmlformats.org/drawingml/2006/wordprocessingDrawing" xmlns:w10="urn:schemas-microsoft-com:office:word" xmlns:w="http://schemas.openxmlformats.org/wordprocessingml/2006/main" xmlns:w14="http://schemas.microsoft.com/office/word/2010/wordml" xmlns:w15="http://schemas.microsoft.com/office/word/2012/wordml" xmlns:w16se="http://schemas.microsoft.com/office/word/2015/wordml/symex" xmlns:wpg="http://schemas.microsoft.com/office/word/2010/wordprocessingGroup" xmlns:wpi="http://schemas.microsoft.com/office/word/2010/wordprocessingInk" xmlns:wne="http://schemas.microsoft.com/office/word/2006/wordml" xmlns:wps="http://schemas.microsoft.com/office/word/2010/wordprocessingShape" mc:Ignorable="w14 w15 w16se wp14">
+<w:numbering xmlns:wpc="http://schemas.microsoft.com/office/word/2010/wordprocessingCanvas" xmlns:cx="http://schemas.microsoft.com/office/drawing/2014/chartex" xmlns:cx1="http://schemas.microsoft.com/office/drawing/2015/9/8/chartex" xmlns:cx2="http://schemas.microsoft.com/office/drawing/2015/10/21/chartex" xmlns:cx3="http://schemas.microsoft.com/office/drawing/2016/5/9/chartex" xmlns:cx4="http://schemas.microsoft.com/office/drawing/2016/5/10/chartex" xmlns:cx5="http://schemas.microsoft.com/office/drawing/2016/5/11/chartex" xmlns:cx6="http://schemas.microsoft.com/office/drawing/2016/5/12/chartex" xmlns:cx7="http://schemas.microsoft.com/office/drawing/2016/5/13/chartex" xmlns:cx8="http://schemas.microsoft.com/office/drawing/2016/5/14/chartex" xmlns:mc="http://schemas.openxmlformats.org/markup-compatibility/2006" xmlns:aink="http://schemas.microsoft.com/office/drawing/2016/ink" xmlns:am3d="http://schemas.microsoft.com/office/drawing/2017/model3d" xmlns:o="urn:schemas-microsoft-com:office:office" xmlns:r="http://schemas.openxmlformats.org/officeDocument/2006/relationships" xmlns:m="http://schemas.openxmlformats.org/officeDocument/2006/math" xmlns:v="urn:schemas-microsoft-com:vml" xmlns:wp14="http://schemas.microsoft.com/office/word/2010/wordprocessingDrawing" xmlns:wp="http://schemas.openxmlformats.org/drawingml/2006/wordprocessingDrawing" xmlns:w10="urn:schemas-microsoft-com:office:word" xmlns:w="http://schemas.openxmlformats.org/wordprocessingml/2006/main" xmlns:w14="http://schemas.microsoft.com/office/word/2010/wordml" xmlns:w15="http://schemas.microsoft.com/office/word/2012/wordml" xmlns:w16cex="http://schemas.microsoft.com/office/word/2018/wordml/cex" xmlns:w16cid="http://schemas.microsoft.com/office/word/2016/wordml/cid" xmlns:w16="http://schemas.microsoft.com/office/word/2018/wordml" xmlns:w16sdtdh="http://schemas.microsoft.com/office/word/2020/wordml/sdtdatahash" xmlns:w16se="http://schemas.microsoft.com/office/word/2015/wordml/symex" xmlns:wpg="http://schemas.microsoft.com/office/word/2010/wordprocessingGroup" xmlns:wpi="http://schemas.microsoft.com/office/word/2010/wordprocessingInk" xmlns:wne="http://schemas.microsoft.com/office/word/2006/wordml" xmlns:wps="http://schemas.microsoft.com/office/word/2010/wordprocessingShape" mc:Ignorable="w14 w15 w16se w16cid w16 w16cex w16sdtdh wp14">
   <w:abstractNum w:abstractNumId="0" w15:restartNumberingAfterBreak="0">
     <w:nsid w:val="1E5B3BAA"/>
     <w:multiLevelType w:val="hybridMultilevel"/>
@@ -2274,7 +2340,7 @@
 </file>
 
 <file path=word/styles.xml><?xml version="1.0" encoding="utf-8"?>
-<w:styles xmlns:mc="http://schemas.openxmlformats.org/markup-compatibility/2006" xmlns:r="http://schemas.openxmlformats.org/officeDocument/2006/relationships" xmlns:w="http://schemas.openxmlformats.org/wordprocessingml/2006/main" xmlns:w14="http://schemas.microsoft.com/office/word/2010/wordml" xmlns:w15="http://schemas.microsoft.com/office/word/2012/wordml" xmlns:w16se="http://schemas.microsoft.com/office/word/2015/wordml/symex" mc:Ignorable="w14 w15 w16se">
+<w:styles xmlns:mc="http://schemas.openxmlformats.org/markup-compatibility/2006" xmlns:r="http://schemas.openxmlformats.org/officeDocument/2006/relationships" xmlns:w="http://schemas.openxmlformats.org/wordprocessingml/2006/main" xmlns:w14="http://schemas.microsoft.com/office/word/2010/wordml" xmlns:w15="http://schemas.microsoft.com/office/word/2012/wordml" xmlns:w16cex="http://schemas.microsoft.com/office/word/2018/wordml/cex" xmlns:w16cid="http://schemas.microsoft.com/office/word/2016/wordml/cid" xmlns:w16="http://schemas.microsoft.com/office/word/2018/wordml" xmlns:w16sdtdh="http://schemas.microsoft.com/office/word/2020/wordml/sdtdatahash" xmlns:w16se="http://schemas.microsoft.com/office/word/2015/wordml/symex" mc:Ignorable="w14 w15 w16se w16cid w16 w16cex w16sdtdh">
   <w:docDefaults>
     <w:rPrDefault>
       <w:rPr>
@@ -2290,7 +2356,7 @@
       </w:pPr>
     </w:pPrDefault>
   </w:docDefaults>
-  <w:latentStyles w:defLockedState="0" w:defUIPriority="99" w:defSemiHidden="0" w:defUnhideWhenUsed="0" w:defQFormat="0" w:count="371">
+  <w:latentStyles w:defLockedState="0" w:defUIPriority="99" w:defSemiHidden="0" w:defUnhideWhenUsed="0" w:defQFormat="0" w:count="376">
     <w:lsdException w:name="Normal" w:uiPriority="0" w:qFormat="1"/>
     <w:lsdException w:name="heading 1" w:uiPriority="1" w:qFormat="1"/>
     <w:lsdException w:name="heading 2" w:semiHidden="1" w:uiPriority="9" w:unhideWhenUsed="1" w:qFormat="1"/>
@@ -2662,15 +2728,20 @@
     <w:lsdException w:name="List Table 5 Dark Accent 6" w:uiPriority="50"/>
     <w:lsdException w:name="List Table 6 Colorful Accent 6" w:uiPriority="51"/>
     <w:lsdException w:name="List Table 7 Colorful Accent 6" w:uiPriority="52"/>
+    <w:lsdException w:name="Mention" w:semiHidden="1" w:unhideWhenUsed="1"/>
+    <w:lsdException w:name="Smart Hyperlink" w:semiHidden="1" w:unhideWhenUsed="1"/>
+    <w:lsdException w:name="Hashtag" w:semiHidden="1" w:unhideWhenUsed="1"/>
+    <w:lsdException w:name="Unresolved Mention" w:semiHidden="1" w:unhideWhenUsed="1"/>
+    <w:lsdException w:name="Smart Link" w:semiHidden="1" w:unhideWhenUsed="1"/>
   </w:latentStyles>
-  <w:style w:type="paragraph" w:default="1" w:styleId="a">
+  <w:style w:type="paragraph" w:default="1" w:styleId="Normal">
     <w:name w:val="Normal"/>
     <w:qFormat/>
   </w:style>
-  <w:style w:type="paragraph" w:styleId="1">
+  <w:style w:type="paragraph" w:styleId="Heading1">
     <w:name w:val="heading 1"/>
-    <w:basedOn w:val="a"/>
-    <w:link w:val="1Char"/>
+    <w:basedOn w:val="Normal"/>
+    <w:link w:val="Heading1Char"/>
     <w:uiPriority w:val="1"/>
     <w:qFormat/>
     <w:rsid w:val="00101318"/>
@@ -2691,11 +2762,11 @@
       <w:lang w:eastAsia="en-US"/>
     </w:rPr>
   </w:style>
-  <w:style w:type="paragraph" w:styleId="2">
+  <w:style w:type="paragraph" w:styleId="Heading2">
     <w:name w:val="heading 2"/>
-    <w:basedOn w:val="a"/>
-    <w:next w:val="a"/>
-    <w:link w:val="2Char"/>
+    <w:basedOn w:val="Normal"/>
+    <w:next w:val="Normal"/>
+    <w:link w:val="Heading2Char"/>
     <w:uiPriority w:val="9"/>
     <w:semiHidden/>
     <w:unhideWhenUsed/>
@@ -2714,13 +2785,13 @@
       <w:szCs w:val="26"/>
     </w:rPr>
   </w:style>
-  <w:style w:type="character" w:default="1" w:styleId="a0">
+  <w:style w:type="character" w:default="1" w:styleId="DefaultParagraphFont">
     <w:name w:val="Default Paragraph Font"/>
     <w:uiPriority w:val="1"/>
     <w:semiHidden/>
     <w:unhideWhenUsed/>
   </w:style>
-  <w:style w:type="table" w:default="1" w:styleId="a1">
+  <w:style w:type="table" w:default="1" w:styleId="TableNormal">
     <w:name w:val="Normal Table"/>
     <w:uiPriority w:val="99"/>
     <w:semiHidden/>
@@ -2735,16 +2806,16 @@
       </w:tblCellMar>
     </w:tblPr>
   </w:style>
-  <w:style w:type="numbering" w:default="1" w:styleId="a2">
+  <w:style w:type="numbering" w:default="1" w:styleId="NoList">
     <w:name w:val="No List"/>
     <w:uiPriority w:val="99"/>
     <w:semiHidden/>
     <w:unhideWhenUsed/>
   </w:style>
-  <w:style w:type="paragraph" w:styleId="a3">
+  <w:style w:type="paragraph" w:styleId="BodyText">
     <w:name w:val="Body Text"/>
-    <w:basedOn w:val="a"/>
-    <w:link w:val="Char"/>
+    <w:basedOn w:val="Normal"/>
+    <w:link w:val="BodyTextChar"/>
     <w:uiPriority w:val="1"/>
     <w:qFormat/>
     <w:rsid w:val="00101318"/>
@@ -2761,10 +2832,10 @@
       <w:lang w:eastAsia="en-US"/>
     </w:rPr>
   </w:style>
-  <w:style w:type="character" w:customStyle="1" w:styleId="Char">
-    <w:name w:val="본문 Char"/>
-    <w:basedOn w:val="a0"/>
-    <w:link w:val="a3"/>
+  <w:style w:type="character" w:customStyle="1" w:styleId="BodyTextChar">
+    <w:name w:val="Body Text Char"/>
+    <w:basedOn w:val="DefaultParagraphFont"/>
+    <w:link w:val="BodyText"/>
     <w:uiPriority w:val="1"/>
     <w:rsid w:val="00101318"/>
     <w:rPr>
@@ -2774,10 +2845,10 @@
       <w:lang w:eastAsia="en-US"/>
     </w:rPr>
   </w:style>
-  <w:style w:type="paragraph" w:styleId="a4">
+  <w:style w:type="paragraph" w:styleId="Title">
     <w:name w:val="Title"/>
-    <w:basedOn w:val="a"/>
-    <w:link w:val="Char0"/>
+    <w:basedOn w:val="Normal"/>
+    <w:link w:val="TitleChar"/>
     <w:uiPriority w:val="1"/>
     <w:qFormat/>
     <w:rsid w:val="00101318"/>
@@ -2796,10 +2867,10 @@
       <w:lang w:eastAsia="en-US"/>
     </w:rPr>
   </w:style>
-  <w:style w:type="character" w:customStyle="1" w:styleId="Char0">
-    <w:name w:val="제목 Char"/>
-    <w:basedOn w:val="a0"/>
-    <w:link w:val="a4"/>
+  <w:style w:type="character" w:customStyle="1" w:styleId="TitleChar">
+    <w:name w:val="Title Char"/>
+    <w:basedOn w:val="DefaultParagraphFont"/>
+    <w:link w:val="Title"/>
     <w:uiPriority w:val="1"/>
     <w:rsid w:val="00101318"/>
     <w:rPr>
@@ -2809,10 +2880,10 @@
       <w:lang w:eastAsia="en-US"/>
     </w:rPr>
   </w:style>
-  <w:style w:type="character" w:customStyle="1" w:styleId="1Char">
-    <w:name w:val="제목 1 Char"/>
-    <w:basedOn w:val="a0"/>
-    <w:link w:val="1"/>
+  <w:style w:type="character" w:customStyle="1" w:styleId="Heading1Char">
+    <w:name w:val="Heading 1 Char"/>
+    <w:basedOn w:val="DefaultParagraphFont"/>
+    <w:link w:val="Heading1"/>
     <w:uiPriority w:val="1"/>
     <w:rsid w:val="00101318"/>
     <w:rPr>
@@ -2824,9 +2895,9 @@
       <w:lang w:eastAsia="en-US"/>
     </w:rPr>
   </w:style>
-  <w:style w:type="paragraph" w:styleId="a5">
+  <w:style w:type="paragraph" w:styleId="ListParagraph">
     <w:name w:val="List Paragraph"/>
-    <w:basedOn w:val="a"/>
+    <w:basedOn w:val="Normal"/>
     <w:uiPriority w:val="34"/>
     <w:qFormat/>
     <w:rsid w:val="00101318"/>
@@ -2835,10 +2906,10 @@
       <w:contextualSpacing/>
     </w:pPr>
   </w:style>
-  <w:style w:type="character" w:customStyle="1" w:styleId="2Char">
-    <w:name w:val="제목 2 Char"/>
-    <w:basedOn w:val="a0"/>
-    <w:link w:val="2"/>
+  <w:style w:type="character" w:customStyle="1" w:styleId="Heading2Char">
+    <w:name w:val="Heading 2 Char"/>
+    <w:basedOn w:val="DefaultParagraphFont"/>
+    <w:link w:val="Heading2"/>
     <w:uiPriority w:val="9"/>
     <w:semiHidden/>
     <w:rsid w:val="00E70A76"/>
@@ -2851,32 +2922,32 @@
   </w:style>
   <w:style w:type="character" w:customStyle="1" w:styleId="mord">
     <w:name w:val="mord"/>
-    <w:basedOn w:val="a0"/>
+    <w:basedOn w:val="DefaultParagraphFont"/>
     <w:rsid w:val="00E70A76"/>
   </w:style>
   <w:style w:type="character" w:customStyle="1" w:styleId="mpunct">
     <w:name w:val="mpunct"/>
-    <w:basedOn w:val="a0"/>
+    <w:basedOn w:val="DefaultParagraphFont"/>
     <w:rsid w:val="00E70A76"/>
   </w:style>
   <w:style w:type="character" w:customStyle="1" w:styleId="mopen">
     <w:name w:val="mopen"/>
-    <w:basedOn w:val="a0"/>
+    <w:basedOn w:val="DefaultParagraphFont"/>
     <w:rsid w:val="00E70A76"/>
   </w:style>
   <w:style w:type="character" w:customStyle="1" w:styleId="mrel">
     <w:name w:val="mrel"/>
-    <w:basedOn w:val="a0"/>
+    <w:basedOn w:val="DefaultParagraphFont"/>
     <w:rsid w:val="00E70A76"/>
   </w:style>
   <w:style w:type="character" w:customStyle="1" w:styleId="mclose">
     <w:name w:val="mclose"/>
-    <w:basedOn w:val="a0"/>
+    <w:basedOn w:val="DefaultParagraphFont"/>
     <w:rsid w:val="00E70A76"/>
   </w:style>
-  <w:style w:type="table" w:styleId="a6">
+  <w:style w:type="table" w:styleId="TableGrid">
     <w:name w:val="Table Grid"/>
-    <w:basedOn w:val="a1"/>
+    <w:basedOn w:val="TableNormal"/>
     <w:uiPriority w:val="39"/>
     <w:rsid w:val="00E70A76"/>
     <w:pPr>
@@ -2893,8 +2964,8 @@
       </w:tblBorders>
     </w:tblPr>
   </w:style>
-  <w:style w:type="table" w:customStyle="1" w:styleId="TableNormal">
-    <w:name w:val="Table Normal"/>
+  <w:style w:type="table" w:customStyle="1" w:styleId="TableNormal1">
+    <w:name w:val="Table Normal1"/>
     <w:uiPriority w:val="2"/>
     <w:semiHidden/>
     <w:unhideWhenUsed/>
@@ -2922,7 +2993,7 @@
   </w:style>
   <w:style w:type="paragraph" w:customStyle="1" w:styleId="TableParagraph">
     <w:name w:val="Table Paragraph"/>
-    <w:basedOn w:val="a"/>
+    <w:basedOn w:val="Normal"/>
     <w:uiPriority w:val="1"/>
     <w:qFormat/>
     <w:rsid w:val="004970CD"/>
@@ -2938,10 +3009,10 @@
       <w:lang w:eastAsia="en-US"/>
     </w:rPr>
   </w:style>
-  <w:style w:type="paragraph" w:styleId="HTML">
+  <w:style w:type="paragraph" w:styleId="HTMLPreformatted">
     <w:name w:val="HTML Preformatted"/>
-    <w:basedOn w:val="a"/>
-    <w:link w:val="HTMLChar"/>
+    <w:basedOn w:val="Normal"/>
+    <w:link w:val="HTMLPreformattedChar"/>
     <w:uiPriority w:val="99"/>
     <w:semiHidden/>
     <w:unhideWhenUsed/>
@@ -2973,10 +3044,10 @@
       <w:szCs w:val="20"/>
     </w:rPr>
   </w:style>
-  <w:style w:type="character" w:customStyle="1" w:styleId="HTMLChar">
-    <w:name w:val="미리 서식이 지정된 HTML Char"/>
-    <w:basedOn w:val="a0"/>
-    <w:link w:val="HTML"/>
+  <w:style w:type="character" w:customStyle="1" w:styleId="HTMLPreformattedChar">
+    <w:name w:val="HTML Preformatted Char"/>
+    <w:basedOn w:val="DefaultParagraphFont"/>
+    <w:link w:val="HTMLPreformatted"/>
     <w:uiPriority w:val="99"/>
     <w:semiHidden/>
     <w:rsid w:val="00277E3C"/>
@@ -2986,10 +3057,10 @@
       <w:szCs w:val="20"/>
     </w:rPr>
   </w:style>
-  <w:style w:type="paragraph" w:styleId="a7">
+  <w:style w:type="paragraph" w:styleId="Header">
     <w:name w:val="header"/>
-    <w:basedOn w:val="a"/>
-    <w:link w:val="Char1"/>
+    <w:basedOn w:val="Normal"/>
+    <w:link w:val="HeaderChar"/>
     <w:uiPriority w:val="99"/>
     <w:unhideWhenUsed/>
     <w:rsid w:val="00D26C25"/>
@@ -3001,17 +3072,17 @@
       <w:spacing w:after="0" w:line="240" w:lineRule="auto"/>
     </w:pPr>
   </w:style>
-  <w:style w:type="character" w:customStyle="1" w:styleId="Char1">
-    <w:name w:val="머리글 Char"/>
-    <w:basedOn w:val="a0"/>
-    <w:link w:val="a7"/>
+  <w:style w:type="character" w:customStyle="1" w:styleId="HeaderChar">
+    <w:name w:val="Header Char"/>
+    <w:basedOn w:val="DefaultParagraphFont"/>
+    <w:link w:val="Header"/>
     <w:uiPriority w:val="99"/>
     <w:rsid w:val="00D26C25"/>
   </w:style>
-  <w:style w:type="paragraph" w:styleId="a8">
+  <w:style w:type="paragraph" w:styleId="Footer">
     <w:name w:val="footer"/>
-    <w:basedOn w:val="a"/>
-    <w:link w:val="Char2"/>
+    <w:basedOn w:val="Normal"/>
+    <w:link w:val="FooterChar"/>
     <w:uiPriority w:val="99"/>
     <w:unhideWhenUsed/>
     <w:rsid w:val="00D26C25"/>
@@ -3023,14 +3094,14 @@
       <w:spacing w:after="0" w:line="240" w:lineRule="auto"/>
     </w:pPr>
   </w:style>
-  <w:style w:type="character" w:customStyle="1" w:styleId="Char2">
-    <w:name w:val="바닥글 Char"/>
-    <w:basedOn w:val="a0"/>
-    <w:link w:val="a8"/>
+  <w:style w:type="character" w:customStyle="1" w:styleId="FooterChar">
+    <w:name w:val="Footer Char"/>
+    <w:basedOn w:val="DefaultParagraphFont"/>
+    <w:link w:val="Footer"/>
     <w:uiPriority w:val="99"/>
     <w:rsid w:val="00D26C25"/>
   </w:style>
-  <w:style w:type="paragraph" w:styleId="a9">
+  <w:style w:type="paragraph" w:styleId="NoSpacing">
     <w:name w:val="No Spacing"/>
     <w:uiPriority w:val="1"/>
     <w:qFormat/>
@@ -3051,8 +3122,8 @@
   </w:style>
   <w:style w:type="table" w:customStyle="1" w:styleId="13">
     <w:name w:val="표 구분선13"/>
-    <w:basedOn w:val="a1"/>
-    <w:next w:val="a6"/>
+    <w:basedOn w:val="TableNormal"/>
+    <w:next w:val="TableGrid"/>
     <w:uiPriority w:val="39"/>
     <w:rsid w:val="00987351"/>
     <w:pPr>

</xml_diff>